<commit_message>
Final commit for project
</commit_message>
<xml_diff>
--- a/RequirementDocs/Group5Analysis v1-1.docx
+++ b/RequirementDocs/Group5Analysis v1-1.docx
@@ -1,6 +1,6 @@
 
 <file path=word/document.xml><?xml version="1.0" encoding="utf-8"?>
-<w:document xmlns:wpc="http://schemas.microsoft.com/office/word/2010/wordprocessingCanvas" xmlns:cx="http://schemas.microsoft.com/office/drawing/2014/chartex" xmlns:cx1="http://schemas.microsoft.com/office/drawing/2015/9/8/chartex" xmlns:cx2="http://schemas.microsoft.com/office/drawing/2015/10/21/chartex" xmlns:cx3="http://schemas.microsoft.com/office/drawing/2016/5/9/chartex" xmlns:cx4="http://schemas.microsoft.com/office/drawing/2016/5/10/chartex" xmlns:cx5="http://schemas.microsoft.com/office/drawing/2016/5/11/chartex" xmlns:cx6="http://schemas.microsoft.com/office/drawing/2016/5/12/chartex" xmlns:cx7="http://schemas.microsoft.com/office/drawing/2016/5/13/chartex" xmlns:cx8="http://schemas.microsoft.com/office/drawing/2016/5/14/chartex" xmlns:mc="http://schemas.openxmlformats.org/markup-compatibility/2006" xmlns:aink="http://schemas.microsoft.com/office/drawing/2016/ink" xmlns:am3d="http://schemas.microsoft.com/office/drawing/2017/model3d" xmlns:o="urn:schemas-microsoft-com:office:office" xmlns:r="http://schemas.openxmlformats.org/officeDocument/2006/relationships" xmlns:m="http://schemas.openxmlformats.org/officeDocument/2006/math" xmlns:v="urn:schemas-microsoft-com:vml" xmlns:wp14="http://schemas.microsoft.com/office/word/2010/wordprocessingDrawing" xmlns:wp="http://schemas.openxmlformats.org/drawingml/2006/wordprocessingDrawing" xmlns:w10="urn:schemas-microsoft-com:office:word" xmlns:w="http://schemas.openxmlformats.org/wordprocessingml/2006/main" xmlns:w14="http://schemas.microsoft.com/office/word/2010/wordml" xmlns:w15="http://schemas.microsoft.com/office/word/2012/wordml" xmlns:w16cex="http://schemas.microsoft.com/office/word/2018/wordml/cex" xmlns:w16cid="http://schemas.microsoft.com/office/word/2016/wordml/cid" xmlns:w16="http://schemas.microsoft.com/office/word/2018/wordml" xmlns:w16se="http://schemas.microsoft.com/office/word/2015/wordml/symex" xmlns:wpg="http://schemas.microsoft.com/office/word/2010/wordprocessingGroup" xmlns:wpi="http://schemas.microsoft.com/office/word/2010/wordprocessingInk" xmlns:wne="http://schemas.microsoft.com/office/word/2006/wordml" xmlns:wps="http://schemas.microsoft.com/office/word/2010/wordprocessingShape" mc:Ignorable="w14 w15 w16se w16cid w16 w16cex wp14">
+<w:document xmlns:wpc="http://schemas.microsoft.com/office/word/2010/wordprocessingCanvas" xmlns:cx="http://schemas.microsoft.com/office/drawing/2014/chartex" xmlns:cx1="http://schemas.microsoft.com/office/drawing/2015/9/8/chartex" xmlns:cx2="http://schemas.microsoft.com/office/drawing/2015/10/21/chartex" xmlns:cx3="http://schemas.microsoft.com/office/drawing/2016/5/9/chartex" xmlns:cx4="http://schemas.microsoft.com/office/drawing/2016/5/10/chartex" xmlns:cx5="http://schemas.microsoft.com/office/drawing/2016/5/11/chartex" xmlns:cx6="http://schemas.microsoft.com/office/drawing/2016/5/12/chartex" xmlns:cx7="http://schemas.microsoft.com/office/drawing/2016/5/13/chartex" xmlns:cx8="http://schemas.microsoft.com/office/drawing/2016/5/14/chartex" xmlns:mc="http://schemas.openxmlformats.org/markup-compatibility/2006" xmlns:aink="http://schemas.microsoft.com/office/drawing/2016/ink" xmlns:am3d="http://schemas.microsoft.com/office/drawing/2017/model3d" xmlns:o="urn:schemas-microsoft-com:office:office" xmlns:r="http://schemas.openxmlformats.org/officeDocument/2006/relationships" xmlns:m="http://schemas.openxmlformats.org/officeDocument/2006/math" xmlns:v="urn:schemas-microsoft-com:vml" xmlns:wp14="http://schemas.microsoft.com/office/word/2010/wordprocessingDrawing" xmlns:wp="http://schemas.openxmlformats.org/drawingml/2006/wordprocessingDrawing" xmlns:w10="urn:schemas-microsoft-com:office:word" xmlns:w="http://schemas.openxmlformats.org/wordprocessingml/2006/main" xmlns:w14="http://schemas.microsoft.com/office/word/2010/wordml" xmlns:w15="http://schemas.microsoft.com/office/word/2012/wordml" xmlns:w16cid="http://schemas.microsoft.com/office/word/2016/wordml/cid" xmlns:w16se="http://schemas.microsoft.com/office/word/2015/wordml/symex" xmlns:wpg="http://schemas.microsoft.com/office/word/2010/wordprocessingGroup" xmlns:wpi="http://schemas.microsoft.com/office/word/2010/wordprocessingInk" xmlns:wne="http://schemas.microsoft.com/office/word/2006/wordml" xmlns:wps="http://schemas.microsoft.com/office/word/2010/wordprocessingShape" mc:Ignorable="w14 w15 w16se w16cid wp14">
   <w:body>
     <w:p>
       <w:pPr>
@@ -115,8 +115,50 @@
           <w:sz w:val="24"/>
           <w:szCs w:val="24"/>
         </w:rPr>
-        <w:t>9/8/20</w:t>
-      </w:r>
+        <w:t>10</w:t>
+      </w:r>
+      <w:r>
+        <w:rPr>
+          <w:rFonts w:ascii="Times New Roman" w:hAnsi="Times New Roman" w:cs="Times New Roman"/>
+          <w:b/>
+          <w:bCs/>
+          <w:sz w:val="24"/>
+          <w:szCs w:val="24"/>
+        </w:rPr>
+        <w:t>/</w:t>
+      </w:r>
+      <w:r>
+        <w:rPr>
+          <w:rFonts w:ascii="Times New Roman" w:hAnsi="Times New Roman" w:cs="Times New Roman"/>
+          <w:b/>
+          <w:bCs/>
+          <w:sz w:val="24"/>
+          <w:szCs w:val="24"/>
+        </w:rPr>
+        <w:t>11</w:t>
+      </w:r>
+      <w:r>
+        <w:rPr>
+          <w:rFonts w:ascii="Times New Roman" w:hAnsi="Times New Roman" w:cs="Times New Roman"/>
+          <w:b/>
+          <w:bCs/>
+          <w:sz w:val="24"/>
+          <w:szCs w:val="24"/>
+        </w:rPr>
+        <w:t>/20</w:t>
+      </w:r>
+      <w:r>
+        <w:rPr>
+          <w:rFonts w:ascii="Times New Roman" w:hAnsi="Times New Roman" w:cs="Times New Roman"/>
+          <w:b/>
+          <w:bCs/>
+          <w:sz w:val="24"/>
+          <w:szCs w:val="24"/>
+        </w:rPr>
+        <w:t>20</w:t>
+      </w:r>
+      <w:bookmarkStart w:id="0" w:name="_GoBack"/>
+      <w:bookmarkEnd w:id="0"/>
     </w:p>
     <w:p>
       <w:pPr>
@@ -1226,7 +1268,7 @@
           <w:szCs w:val="24"/>
         </w:rPr>
       </w:pPr>
-      <w:bookmarkStart w:id="0" w:name="_Toc50495258"/>
+      <w:bookmarkStart w:id="1" w:name="_Toc50495258"/>
       <w:r>
         <w:rPr>
           <w:rFonts w:ascii="Times New Roman" w:hAnsi="Times New Roman" w:cs="Times New Roman"/>
@@ -1239,7 +1281,7 @@
         <w:lastRenderedPageBreak/>
         <w:t>Revision History</w:t>
       </w:r>
-      <w:bookmarkEnd w:id="0"/>
+      <w:bookmarkEnd w:id="1"/>
     </w:p>
     <w:tbl>
       <w:tblPr>
@@ -1934,7 +1976,7 @@
           <w:szCs w:val="24"/>
         </w:rPr>
       </w:pPr>
-      <w:bookmarkStart w:id="1" w:name="_Toc50495259"/>
+      <w:bookmarkStart w:id="2" w:name="_Toc50495259"/>
       <w:r>
         <w:rPr>
           <w:rFonts w:ascii="Times New Roman" w:hAnsi="Times New Roman" w:cs="Times New Roman"/>
@@ -1969,17 +2011,17 @@
         </w:rPr>
         <w:t xml:space="preserve"> for Martial Arts Attendance Tracking Application</w:t>
       </w:r>
-      <w:bookmarkEnd w:id="1"/>
-    </w:p>
-    <w:p>
-      <w:pPr>
-        <w:rPr>
-          <w:rFonts w:ascii="Times New Roman" w:hAnsi="Times New Roman" w:cs="Times New Roman"/>
-          <w:sz w:val="24"/>
-          <w:szCs w:val="24"/>
-        </w:rPr>
-      </w:pPr>
-      <w:bookmarkStart w:id="2" w:name="_Toc50495260"/>
+      <w:bookmarkEnd w:id="2"/>
+    </w:p>
+    <w:p>
+      <w:pPr>
+        <w:rPr>
+          <w:rFonts w:ascii="Times New Roman" w:hAnsi="Times New Roman" w:cs="Times New Roman"/>
+          <w:sz w:val="24"/>
+          <w:szCs w:val="24"/>
+        </w:rPr>
+      </w:pPr>
+      <w:bookmarkStart w:id="3" w:name="_Toc50495260"/>
       <w:r>
         <w:rPr>
           <w:rStyle w:val="Heading2Char"/>
@@ -2004,7 +2046,7 @@
         </w:rPr>
         <w:t>Outside systems</w:t>
       </w:r>
-      <w:bookmarkEnd w:id="2"/>
+      <w:bookmarkEnd w:id="3"/>
       <w:r>
         <w:rPr>
           <w:rFonts w:ascii="Times New Roman" w:hAnsi="Times New Roman" w:cs="Times New Roman"/>
@@ -2040,7 +2082,7 @@
           <w:szCs w:val="24"/>
         </w:rPr>
       </w:pPr>
-      <w:bookmarkStart w:id="3" w:name="_Toc50495261"/>
+      <w:bookmarkStart w:id="4" w:name="_Toc50495261"/>
       <w:r>
         <w:rPr>
           <w:rStyle w:val="Heading2Char"/>
@@ -2065,7 +2107,7 @@
         </w:rPr>
         <w:t>Input Data Source</w:t>
       </w:r>
-      <w:bookmarkEnd w:id="3"/>
+      <w:bookmarkEnd w:id="4"/>
       <w:r>
         <w:rPr>
           <w:rFonts w:ascii="Times New Roman" w:hAnsi="Times New Roman" w:cs="Times New Roman"/>
@@ -3832,7 +3874,7 @@
           <w:szCs w:val="24"/>
         </w:rPr>
       </w:pPr>
-      <w:bookmarkStart w:id="4" w:name="_Toc50495262"/>
+      <w:bookmarkStart w:id="5" w:name="_Toc50495262"/>
       <w:r>
         <w:rPr>
           <w:rFonts w:ascii="Times New Roman" w:hAnsi="Times New Roman" w:cs="Times New Roman"/>
@@ -3888,7 +3930,7 @@
         </w:rPr>
         <w:t>/destination</w:t>
       </w:r>
-      <w:bookmarkEnd w:id="4"/>
+      <w:bookmarkEnd w:id="5"/>
     </w:p>
     <w:p>
       <w:pPr>
@@ -5268,7 +5310,7 @@
           <w:szCs w:val="24"/>
         </w:rPr>
       </w:pPr>
-      <w:bookmarkStart w:id="5" w:name="_Toc50495263"/>
+      <w:bookmarkStart w:id="6" w:name="_Toc50495263"/>
       <w:r>
         <w:rPr>
           <w:rFonts w:ascii="Times New Roman" w:hAnsi="Times New Roman" w:cs="Times New Roman"/>
@@ -5313,7 +5355,7 @@
         </w:rPr>
         <w:t>rocessing</w:t>
       </w:r>
-      <w:bookmarkEnd w:id="5"/>
+      <w:bookmarkEnd w:id="6"/>
     </w:p>
     <w:p>
       <w:pPr>
@@ -5354,7 +5396,7 @@
           <w:szCs w:val="24"/>
         </w:rPr>
       </w:pPr>
-      <w:bookmarkStart w:id="6" w:name="_Toc50495264"/>
+      <w:bookmarkStart w:id="7" w:name="_Toc50495264"/>
       <w:r>
         <w:rPr>
           <w:rFonts w:ascii="Times New Roman" w:hAnsi="Times New Roman" w:cs="Times New Roman"/>
@@ -5410,7 +5452,7 @@
         </w:rPr>
         <w:t>ubsystems</w:t>
       </w:r>
-      <w:bookmarkEnd w:id="6"/>
+      <w:bookmarkEnd w:id="7"/>
     </w:p>
     <w:p>
       <w:pPr>
@@ -7678,7 +7720,7 @@
           <w:szCs w:val="24"/>
         </w:rPr>
       </w:pPr>
-      <w:bookmarkStart w:id="7" w:name="_Toc50495265"/>
+      <w:bookmarkStart w:id="8" w:name="_Toc50495265"/>
       <w:r>
         <w:rPr>
           <w:rFonts w:ascii="Times New Roman" w:hAnsi="Times New Roman" w:cs="Times New Roman"/>
@@ -7789,7 +7831,7 @@
         </w:rPr>
         <w:t>/Checking Solutions</w:t>
       </w:r>
-      <w:bookmarkEnd w:id="7"/>
+      <w:bookmarkEnd w:id="8"/>
     </w:p>
     <w:p>
       <w:pPr>
@@ -8477,7 +8519,7 @@
           <w:szCs w:val="24"/>
         </w:rPr>
       </w:pPr>
-      <w:bookmarkStart w:id="8" w:name="_Toc50495266"/>
+      <w:bookmarkStart w:id="9" w:name="_Toc50495266"/>
       <w:r>
         <w:rPr>
           <w:rFonts w:ascii="Times New Roman" w:hAnsi="Times New Roman" w:cs="Times New Roman"/>
@@ -8500,7 +8542,7 @@
         </w:rPr>
         <w:t xml:space="preserve"> Risks</w:t>
       </w:r>
-      <w:bookmarkEnd w:id="8"/>
+      <w:bookmarkEnd w:id="9"/>
     </w:p>
     <w:p>
       <w:pPr>
@@ -8602,7 +8644,7 @@
           <w:szCs w:val="24"/>
         </w:rPr>
       </w:pPr>
-      <w:bookmarkStart w:id="9" w:name="_Toc50495267"/>
+      <w:bookmarkStart w:id="10" w:name="_Toc50495267"/>
       <w:r>
         <w:rPr>
           <w:rFonts w:ascii="Times New Roman" w:hAnsi="Times New Roman" w:cs="Times New Roman"/>
@@ -8625,7 +8667,7 @@
         </w:rPr>
         <w:t xml:space="preserve"> Possible Enhancements</w:t>
       </w:r>
-      <w:bookmarkEnd w:id="9"/>
+      <w:bookmarkEnd w:id="10"/>
     </w:p>
     <w:p>
       <w:pPr>
@@ -8780,7 +8822,7 @@
           <w:szCs w:val="22"/>
         </w:rPr>
       </w:pPr>
-      <w:bookmarkStart w:id="10" w:name="_Toc50495268"/>
+      <w:bookmarkStart w:id="11" w:name="_Toc50495268"/>
       <w:r>
         <w:rPr>
           <w:rFonts w:ascii="Times New Roman" w:hAnsi="Times New Roman" w:cs="Times New Roman"/>
@@ -8792,7 +8834,7 @@
         </w:rPr>
         <w:t>i. Diagrams</w:t>
       </w:r>
-      <w:bookmarkEnd w:id="10"/>
+      <w:bookmarkEnd w:id="11"/>
     </w:p>
     <w:p>
       <w:pPr>
@@ -10843,8 +10885,12 @@
       </w:pPr>
     </w:p>
     <w:sectPr>
-      <w:headerReference w:type="default" r:id="rId19"/>
-      <w:headerReference w:type="first" r:id="rId20"/>
+      <w:headerReference w:type="even" r:id="rId19"/>
+      <w:headerReference w:type="default" r:id="rId20"/>
+      <w:footerReference w:type="even" r:id="rId21"/>
+      <w:footerReference w:type="default" r:id="rId22"/>
+      <w:headerReference w:type="first" r:id="rId23"/>
+      <w:footerReference w:type="first" r:id="rId24"/>
       <w:pgSz w:w="12240" w:h="15840"/>
       <w:pgMar w:top="1440" w:right="1440" w:bottom="1440" w:left="1440" w:header="720" w:footer="720" w:gutter="0"/>
       <w:cols w:space="720"/>
@@ -10856,7 +10902,7 @@
 </file>
 
 <file path=word/endnotes.xml><?xml version="1.0" encoding="utf-8"?>
-<w:endnotes xmlns:wpc="http://schemas.microsoft.com/office/word/2010/wordprocessingCanvas" xmlns:cx="http://schemas.microsoft.com/office/drawing/2014/chartex" xmlns:cx1="http://schemas.microsoft.com/office/drawing/2015/9/8/chartex" xmlns:cx2="http://schemas.microsoft.com/office/drawing/2015/10/21/chartex" xmlns:cx3="http://schemas.microsoft.com/office/drawing/2016/5/9/chartex" xmlns:cx4="http://schemas.microsoft.com/office/drawing/2016/5/10/chartex" xmlns:cx5="http://schemas.microsoft.com/office/drawing/2016/5/11/chartex" xmlns:cx6="http://schemas.microsoft.com/office/drawing/2016/5/12/chartex" xmlns:cx7="http://schemas.microsoft.com/office/drawing/2016/5/13/chartex" xmlns:cx8="http://schemas.microsoft.com/office/drawing/2016/5/14/chartex" xmlns:mc="http://schemas.openxmlformats.org/markup-compatibility/2006" xmlns:aink="http://schemas.microsoft.com/office/drawing/2016/ink" xmlns:am3d="http://schemas.microsoft.com/office/drawing/2017/model3d" xmlns:o="urn:schemas-microsoft-com:office:office" xmlns:r="http://schemas.openxmlformats.org/officeDocument/2006/relationships" xmlns:m="http://schemas.openxmlformats.org/officeDocument/2006/math" xmlns:v="urn:schemas-microsoft-com:vml" xmlns:wp14="http://schemas.microsoft.com/office/word/2010/wordprocessingDrawing" xmlns:wp="http://schemas.openxmlformats.org/drawingml/2006/wordprocessingDrawing" xmlns:w10="urn:schemas-microsoft-com:office:word" xmlns:w="http://schemas.openxmlformats.org/wordprocessingml/2006/main" xmlns:w14="http://schemas.microsoft.com/office/word/2010/wordml" xmlns:w15="http://schemas.microsoft.com/office/word/2012/wordml" xmlns:w16cex="http://schemas.microsoft.com/office/word/2018/wordml/cex" xmlns:w16cid="http://schemas.microsoft.com/office/word/2016/wordml/cid" xmlns:w16="http://schemas.microsoft.com/office/word/2018/wordml" xmlns:w16se="http://schemas.microsoft.com/office/word/2015/wordml/symex" xmlns:wpg="http://schemas.microsoft.com/office/word/2010/wordprocessingGroup" xmlns:wpi="http://schemas.microsoft.com/office/word/2010/wordprocessingInk" xmlns:wne="http://schemas.microsoft.com/office/word/2006/wordml" xmlns:wps="http://schemas.microsoft.com/office/word/2010/wordprocessingShape" mc:Ignorable="w14 w15 w16se w16cid w16 w16cex wp14">
+<w:endnotes xmlns:wpc="http://schemas.microsoft.com/office/word/2010/wordprocessingCanvas" xmlns:cx="http://schemas.microsoft.com/office/drawing/2014/chartex" xmlns:cx1="http://schemas.microsoft.com/office/drawing/2015/9/8/chartex" xmlns:cx2="http://schemas.microsoft.com/office/drawing/2015/10/21/chartex" xmlns:cx3="http://schemas.microsoft.com/office/drawing/2016/5/9/chartex" xmlns:cx4="http://schemas.microsoft.com/office/drawing/2016/5/10/chartex" xmlns:cx5="http://schemas.microsoft.com/office/drawing/2016/5/11/chartex" xmlns:cx6="http://schemas.microsoft.com/office/drawing/2016/5/12/chartex" xmlns:cx7="http://schemas.microsoft.com/office/drawing/2016/5/13/chartex" xmlns:cx8="http://schemas.microsoft.com/office/drawing/2016/5/14/chartex" xmlns:mc="http://schemas.openxmlformats.org/markup-compatibility/2006" xmlns:aink="http://schemas.microsoft.com/office/drawing/2016/ink" xmlns:am3d="http://schemas.microsoft.com/office/drawing/2017/model3d" xmlns:o="urn:schemas-microsoft-com:office:office" xmlns:r="http://schemas.openxmlformats.org/officeDocument/2006/relationships" xmlns:m="http://schemas.openxmlformats.org/officeDocument/2006/math" xmlns:v="urn:schemas-microsoft-com:vml" xmlns:wp14="http://schemas.microsoft.com/office/word/2010/wordprocessingDrawing" xmlns:wp="http://schemas.openxmlformats.org/drawingml/2006/wordprocessingDrawing" xmlns:w10="urn:schemas-microsoft-com:office:word" xmlns:w="http://schemas.openxmlformats.org/wordprocessingml/2006/main" xmlns:w14="http://schemas.microsoft.com/office/word/2010/wordml" xmlns:w15="http://schemas.microsoft.com/office/word/2012/wordml" xmlns:w16cid="http://schemas.microsoft.com/office/word/2016/wordml/cid" xmlns:w16se="http://schemas.microsoft.com/office/word/2015/wordml/symex" xmlns:wpg="http://schemas.microsoft.com/office/word/2010/wordprocessingGroup" xmlns:wpi="http://schemas.microsoft.com/office/word/2010/wordprocessingInk" xmlns:wne="http://schemas.microsoft.com/office/word/2006/wordml" xmlns:wps="http://schemas.microsoft.com/office/word/2010/wordprocessingShape" mc:Ignorable="w14 w15 w16se w16cid wp14">
   <w:endnote w:type="separator" w:id="-1">
     <w:p>
       <w:pPr>
@@ -10880,8 +10926,38 @@
 </w:endnotes>
 </file>
 
+<file path=word/footer1.xml><?xml version="1.0" encoding="utf-8"?>
+<w:ftr xmlns:wpc="http://schemas.microsoft.com/office/word/2010/wordprocessingCanvas" xmlns:cx="http://schemas.microsoft.com/office/drawing/2014/chartex" xmlns:cx1="http://schemas.microsoft.com/office/drawing/2015/9/8/chartex" xmlns:cx2="http://schemas.microsoft.com/office/drawing/2015/10/21/chartex" xmlns:cx3="http://schemas.microsoft.com/office/drawing/2016/5/9/chartex" xmlns:cx4="http://schemas.microsoft.com/office/drawing/2016/5/10/chartex" xmlns:cx5="http://schemas.microsoft.com/office/drawing/2016/5/11/chartex" xmlns:cx6="http://schemas.microsoft.com/office/drawing/2016/5/12/chartex" xmlns:cx7="http://schemas.microsoft.com/office/drawing/2016/5/13/chartex" xmlns:cx8="http://schemas.microsoft.com/office/drawing/2016/5/14/chartex" xmlns:mc="http://schemas.openxmlformats.org/markup-compatibility/2006" xmlns:aink="http://schemas.microsoft.com/office/drawing/2016/ink" xmlns:am3d="http://schemas.microsoft.com/office/drawing/2017/model3d" xmlns:o="urn:schemas-microsoft-com:office:office" xmlns:r="http://schemas.openxmlformats.org/officeDocument/2006/relationships" xmlns:m="http://schemas.openxmlformats.org/officeDocument/2006/math" xmlns:v="urn:schemas-microsoft-com:vml" xmlns:wp14="http://schemas.microsoft.com/office/word/2010/wordprocessingDrawing" xmlns:wp="http://schemas.openxmlformats.org/drawingml/2006/wordprocessingDrawing" xmlns:w10="urn:schemas-microsoft-com:office:word" xmlns:w="http://schemas.openxmlformats.org/wordprocessingml/2006/main" xmlns:w14="http://schemas.microsoft.com/office/word/2010/wordml" xmlns:w15="http://schemas.microsoft.com/office/word/2012/wordml" xmlns:w16cid="http://schemas.microsoft.com/office/word/2016/wordml/cid" xmlns:w16se="http://schemas.microsoft.com/office/word/2015/wordml/symex" xmlns:wpg="http://schemas.microsoft.com/office/word/2010/wordprocessingGroup" xmlns:wpi="http://schemas.microsoft.com/office/word/2010/wordprocessingInk" xmlns:wne="http://schemas.microsoft.com/office/word/2006/wordml" xmlns:wps="http://schemas.microsoft.com/office/word/2010/wordprocessingShape" mc:Ignorable="w14 w15 w16se w16cid wp14">
+  <w:p>
+    <w:pPr>
+      <w:pStyle w:val="Footer"/>
+    </w:pPr>
+  </w:p>
+</w:ftr>
+</file>
+
+<file path=word/footer2.xml><?xml version="1.0" encoding="utf-8"?>
+<w:ftr xmlns:wpc="http://schemas.microsoft.com/office/word/2010/wordprocessingCanvas" xmlns:cx="http://schemas.microsoft.com/office/drawing/2014/chartex" xmlns:cx1="http://schemas.microsoft.com/office/drawing/2015/9/8/chartex" xmlns:cx2="http://schemas.microsoft.com/office/drawing/2015/10/21/chartex" xmlns:cx3="http://schemas.microsoft.com/office/drawing/2016/5/9/chartex" xmlns:cx4="http://schemas.microsoft.com/office/drawing/2016/5/10/chartex" xmlns:cx5="http://schemas.microsoft.com/office/drawing/2016/5/11/chartex" xmlns:cx6="http://schemas.microsoft.com/office/drawing/2016/5/12/chartex" xmlns:cx7="http://schemas.microsoft.com/office/drawing/2016/5/13/chartex" xmlns:cx8="http://schemas.microsoft.com/office/drawing/2016/5/14/chartex" xmlns:mc="http://schemas.openxmlformats.org/markup-compatibility/2006" xmlns:aink="http://schemas.microsoft.com/office/drawing/2016/ink" xmlns:am3d="http://schemas.microsoft.com/office/drawing/2017/model3d" xmlns:o="urn:schemas-microsoft-com:office:office" xmlns:r="http://schemas.openxmlformats.org/officeDocument/2006/relationships" xmlns:m="http://schemas.openxmlformats.org/officeDocument/2006/math" xmlns:v="urn:schemas-microsoft-com:vml" xmlns:wp14="http://schemas.microsoft.com/office/word/2010/wordprocessingDrawing" xmlns:wp="http://schemas.openxmlformats.org/drawingml/2006/wordprocessingDrawing" xmlns:w10="urn:schemas-microsoft-com:office:word" xmlns:w="http://schemas.openxmlformats.org/wordprocessingml/2006/main" xmlns:w14="http://schemas.microsoft.com/office/word/2010/wordml" xmlns:w15="http://schemas.microsoft.com/office/word/2012/wordml" xmlns:w16cid="http://schemas.microsoft.com/office/word/2016/wordml/cid" xmlns:w16se="http://schemas.microsoft.com/office/word/2015/wordml/symex" xmlns:wpg="http://schemas.microsoft.com/office/word/2010/wordprocessingGroup" xmlns:wpi="http://schemas.microsoft.com/office/word/2010/wordprocessingInk" xmlns:wne="http://schemas.microsoft.com/office/word/2006/wordml" xmlns:wps="http://schemas.microsoft.com/office/word/2010/wordprocessingShape" mc:Ignorable="w14 w15 w16se w16cid wp14">
+  <w:p>
+    <w:pPr>
+      <w:pStyle w:val="Footer"/>
+    </w:pPr>
+  </w:p>
+</w:ftr>
+</file>
+
+<file path=word/footer3.xml><?xml version="1.0" encoding="utf-8"?>
+<w:ftr xmlns:wpc="http://schemas.microsoft.com/office/word/2010/wordprocessingCanvas" xmlns:cx="http://schemas.microsoft.com/office/drawing/2014/chartex" xmlns:cx1="http://schemas.microsoft.com/office/drawing/2015/9/8/chartex" xmlns:cx2="http://schemas.microsoft.com/office/drawing/2015/10/21/chartex" xmlns:cx3="http://schemas.microsoft.com/office/drawing/2016/5/9/chartex" xmlns:cx4="http://schemas.microsoft.com/office/drawing/2016/5/10/chartex" xmlns:cx5="http://schemas.microsoft.com/office/drawing/2016/5/11/chartex" xmlns:cx6="http://schemas.microsoft.com/office/drawing/2016/5/12/chartex" xmlns:cx7="http://schemas.microsoft.com/office/drawing/2016/5/13/chartex" xmlns:cx8="http://schemas.microsoft.com/office/drawing/2016/5/14/chartex" xmlns:mc="http://schemas.openxmlformats.org/markup-compatibility/2006" xmlns:aink="http://schemas.microsoft.com/office/drawing/2016/ink" xmlns:am3d="http://schemas.microsoft.com/office/drawing/2017/model3d" xmlns:o="urn:schemas-microsoft-com:office:office" xmlns:r="http://schemas.openxmlformats.org/officeDocument/2006/relationships" xmlns:m="http://schemas.openxmlformats.org/officeDocument/2006/math" xmlns:v="urn:schemas-microsoft-com:vml" xmlns:wp14="http://schemas.microsoft.com/office/word/2010/wordprocessingDrawing" xmlns:wp="http://schemas.openxmlformats.org/drawingml/2006/wordprocessingDrawing" xmlns:w10="urn:schemas-microsoft-com:office:word" xmlns:w="http://schemas.openxmlformats.org/wordprocessingml/2006/main" xmlns:w14="http://schemas.microsoft.com/office/word/2010/wordml" xmlns:w15="http://schemas.microsoft.com/office/word/2012/wordml" xmlns:w16cid="http://schemas.microsoft.com/office/word/2016/wordml/cid" xmlns:w16se="http://schemas.microsoft.com/office/word/2015/wordml/symex" xmlns:wpg="http://schemas.microsoft.com/office/word/2010/wordprocessingGroup" xmlns:wpi="http://schemas.microsoft.com/office/word/2010/wordprocessingInk" xmlns:wne="http://schemas.microsoft.com/office/word/2006/wordml" xmlns:wps="http://schemas.microsoft.com/office/word/2010/wordprocessingShape" mc:Ignorable="w14 w15 w16se w16cid wp14">
+  <w:p>
+    <w:pPr>
+      <w:pStyle w:val="Footer"/>
+    </w:pPr>
+  </w:p>
+</w:ftr>
+</file>
+
 <file path=word/footnotes.xml><?xml version="1.0" encoding="utf-8"?>
-<w:footnotes xmlns:wpc="http://schemas.microsoft.com/office/word/2010/wordprocessingCanvas" xmlns:cx="http://schemas.microsoft.com/office/drawing/2014/chartex" xmlns:cx1="http://schemas.microsoft.com/office/drawing/2015/9/8/chartex" xmlns:cx2="http://schemas.microsoft.com/office/drawing/2015/10/21/chartex" xmlns:cx3="http://schemas.microsoft.com/office/drawing/2016/5/9/chartex" xmlns:cx4="http://schemas.microsoft.com/office/drawing/2016/5/10/chartex" xmlns:cx5="http://schemas.microsoft.com/office/drawing/2016/5/11/chartex" xmlns:cx6="http://schemas.microsoft.com/office/drawing/2016/5/12/chartex" xmlns:cx7="http://schemas.microsoft.com/office/drawing/2016/5/13/chartex" xmlns:cx8="http://schemas.microsoft.com/office/drawing/2016/5/14/chartex" xmlns:mc="http://schemas.openxmlformats.org/markup-compatibility/2006" xmlns:aink="http://schemas.microsoft.com/office/drawing/2016/ink" xmlns:am3d="http://schemas.microsoft.com/office/drawing/2017/model3d" xmlns:o="urn:schemas-microsoft-com:office:office" xmlns:r="http://schemas.openxmlformats.org/officeDocument/2006/relationships" xmlns:m="http://schemas.openxmlformats.org/officeDocument/2006/math" xmlns:v="urn:schemas-microsoft-com:vml" xmlns:wp14="http://schemas.microsoft.com/office/word/2010/wordprocessingDrawing" xmlns:wp="http://schemas.openxmlformats.org/drawingml/2006/wordprocessingDrawing" xmlns:w10="urn:schemas-microsoft-com:office:word" xmlns:w="http://schemas.openxmlformats.org/wordprocessingml/2006/main" xmlns:w14="http://schemas.microsoft.com/office/word/2010/wordml" xmlns:w15="http://schemas.microsoft.com/office/word/2012/wordml" xmlns:w16cex="http://schemas.microsoft.com/office/word/2018/wordml/cex" xmlns:w16cid="http://schemas.microsoft.com/office/word/2016/wordml/cid" xmlns:w16="http://schemas.microsoft.com/office/word/2018/wordml" xmlns:w16se="http://schemas.microsoft.com/office/word/2015/wordml/symex" xmlns:wpg="http://schemas.microsoft.com/office/word/2010/wordprocessingGroup" xmlns:wpi="http://schemas.microsoft.com/office/word/2010/wordprocessingInk" xmlns:wne="http://schemas.microsoft.com/office/word/2006/wordml" xmlns:wps="http://schemas.microsoft.com/office/word/2010/wordprocessingShape" mc:Ignorable="w14 w15 w16se w16cid w16 w16cex wp14">
+<w:footnotes xmlns:wpc="http://schemas.microsoft.com/office/word/2010/wordprocessingCanvas" xmlns:cx="http://schemas.microsoft.com/office/drawing/2014/chartex" xmlns:cx1="http://schemas.microsoft.com/office/drawing/2015/9/8/chartex" xmlns:cx2="http://schemas.microsoft.com/office/drawing/2015/10/21/chartex" xmlns:cx3="http://schemas.microsoft.com/office/drawing/2016/5/9/chartex" xmlns:cx4="http://schemas.microsoft.com/office/drawing/2016/5/10/chartex" xmlns:cx5="http://schemas.microsoft.com/office/drawing/2016/5/11/chartex" xmlns:cx6="http://schemas.microsoft.com/office/drawing/2016/5/12/chartex" xmlns:cx7="http://schemas.microsoft.com/office/drawing/2016/5/13/chartex" xmlns:cx8="http://schemas.microsoft.com/office/drawing/2016/5/14/chartex" xmlns:mc="http://schemas.openxmlformats.org/markup-compatibility/2006" xmlns:aink="http://schemas.microsoft.com/office/drawing/2016/ink" xmlns:am3d="http://schemas.microsoft.com/office/drawing/2017/model3d" xmlns:o="urn:schemas-microsoft-com:office:office" xmlns:r="http://schemas.openxmlformats.org/officeDocument/2006/relationships" xmlns:m="http://schemas.openxmlformats.org/officeDocument/2006/math" xmlns:v="urn:schemas-microsoft-com:vml" xmlns:wp14="http://schemas.microsoft.com/office/word/2010/wordprocessingDrawing" xmlns:wp="http://schemas.openxmlformats.org/drawingml/2006/wordprocessingDrawing" xmlns:w10="urn:schemas-microsoft-com:office:word" xmlns:w="http://schemas.openxmlformats.org/wordprocessingml/2006/main" xmlns:w14="http://schemas.microsoft.com/office/word/2010/wordml" xmlns:w15="http://schemas.microsoft.com/office/word/2012/wordml" xmlns:w16cid="http://schemas.microsoft.com/office/word/2016/wordml/cid" xmlns:w16se="http://schemas.microsoft.com/office/word/2015/wordml/symex" xmlns:wpg="http://schemas.microsoft.com/office/word/2010/wordprocessingGroup" xmlns:wpi="http://schemas.microsoft.com/office/word/2010/wordprocessingInk" xmlns:wne="http://schemas.microsoft.com/office/word/2006/wordml" xmlns:wps="http://schemas.microsoft.com/office/word/2010/wordprocessingShape" mc:Ignorable="w14 w15 w16se w16cid wp14">
   <w:footnote w:type="separator" w:id="-1">
     <w:p>
       <w:pPr>
@@ -10906,7 +10982,17 @@
 </file>
 
 <file path=word/header1.xml><?xml version="1.0" encoding="utf-8"?>
-<w:hdr xmlns:wpc="http://schemas.microsoft.com/office/word/2010/wordprocessingCanvas" xmlns:cx="http://schemas.microsoft.com/office/drawing/2014/chartex" xmlns:cx1="http://schemas.microsoft.com/office/drawing/2015/9/8/chartex" xmlns:cx2="http://schemas.microsoft.com/office/drawing/2015/10/21/chartex" xmlns:cx3="http://schemas.microsoft.com/office/drawing/2016/5/9/chartex" xmlns:cx4="http://schemas.microsoft.com/office/drawing/2016/5/10/chartex" xmlns:cx5="http://schemas.microsoft.com/office/drawing/2016/5/11/chartex" xmlns:cx6="http://schemas.microsoft.com/office/drawing/2016/5/12/chartex" xmlns:cx7="http://schemas.microsoft.com/office/drawing/2016/5/13/chartex" xmlns:cx8="http://schemas.microsoft.com/office/drawing/2016/5/14/chartex" xmlns:mc="http://schemas.openxmlformats.org/markup-compatibility/2006" xmlns:aink="http://schemas.microsoft.com/office/drawing/2016/ink" xmlns:am3d="http://schemas.microsoft.com/office/drawing/2017/model3d" xmlns:o="urn:schemas-microsoft-com:office:office" xmlns:r="http://schemas.openxmlformats.org/officeDocument/2006/relationships" xmlns:m="http://schemas.openxmlformats.org/officeDocument/2006/math" xmlns:v="urn:schemas-microsoft-com:vml" xmlns:wp14="http://schemas.microsoft.com/office/word/2010/wordprocessingDrawing" xmlns:wp="http://schemas.openxmlformats.org/drawingml/2006/wordprocessingDrawing" xmlns:w10="urn:schemas-microsoft-com:office:word" xmlns:w="http://schemas.openxmlformats.org/wordprocessingml/2006/main" xmlns:w14="http://schemas.microsoft.com/office/word/2010/wordml" xmlns:w15="http://schemas.microsoft.com/office/word/2012/wordml" xmlns:w16cex="http://schemas.microsoft.com/office/word/2018/wordml/cex" xmlns:w16cid="http://schemas.microsoft.com/office/word/2016/wordml/cid" xmlns:w16="http://schemas.microsoft.com/office/word/2018/wordml" xmlns:w16se="http://schemas.microsoft.com/office/word/2015/wordml/symex" xmlns:wpg="http://schemas.microsoft.com/office/word/2010/wordprocessingGroup" xmlns:wpi="http://schemas.microsoft.com/office/word/2010/wordprocessingInk" xmlns:wne="http://schemas.microsoft.com/office/word/2006/wordml" xmlns:wps="http://schemas.microsoft.com/office/word/2010/wordprocessingShape" mc:Ignorable="w14 w15 w16se w16cid w16 w16cex wp14">
+<w:hdr xmlns:wpc="http://schemas.microsoft.com/office/word/2010/wordprocessingCanvas" xmlns:cx="http://schemas.microsoft.com/office/drawing/2014/chartex" xmlns:cx1="http://schemas.microsoft.com/office/drawing/2015/9/8/chartex" xmlns:cx2="http://schemas.microsoft.com/office/drawing/2015/10/21/chartex" xmlns:cx3="http://schemas.microsoft.com/office/drawing/2016/5/9/chartex" xmlns:cx4="http://schemas.microsoft.com/office/drawing/2016/5/10/chartex" xmlns:cx5="http://schemas.microsoft.com/office/drawing/2016/5/11/chartex" xmlns:cx6="http://schemas.microsoft.com/office/drawing/2016/5/12/chartex" xmlns:cx7="http://schemas.microsoft.com/office/drawing/2016/5/13/chartex" xmlns:cx8="http://schemas.microsoft.com/office/drawing/2016/5/14/chartex" xmlns:mc="http://schemas.openxmlformats.org/markup-compatibility/2006" xmlns:aink="http://schemas.microsoft.com/office/drawing/2016/ink" xmlns:am3d="http://schemas.microsoft.com/office/drawing/2017/model3d" xmlns:o="urn:schemas-microsoft-com:office:office" xmlns:r="http://schemas.openxmlformats.org/officeDocument/2006/relationships" xmlns:m="http://schemas.openxmlformats.org/officeDocument/2006/math" xmlns:v="urn:schemas-microsoft-com:vml" xmlns:wp14="http://schemas.microsoft.com/office/word/2010/wordprocessingDrawing" xmlns:wp="http://schemas.openxmlformats.org/drawingml/2006/wordprocessingDrawing" xmlns:w10="urn:schemas-microsoft-com:office:word" xmlns:w="http://schemas.openxmlformats.org/wordprocessingml/2006/main" xmlns:w14="http://schemas.microsoft.com/office/word/2010/wordml" xmlns:w15="http://schemas.microsoft.com/office/word/2012/wordml" xmlns:w16cid="http://schemas.microsoft.com/office/word/2016/wordml/cid" xmlns:w16se="http://schemas.microsoft.com/office/word/2015/wordml/symex" xmlns:wpg="http://schemas.microsoft.com/office/word/2010/wordprocessingGroup" xmlns:wpi="http://schemas.microsoft.com/office/word/2010/wordprocessingInk" xmlns:wne="http://schemas.microsoft.com/office/word/2006/wordml" xmlns:wps="http://schemas.microsoft.com/office/word/2010/wordprocessingShape" mc:Ignorable="w14 w15 w16se w16cid wp14">
+  <w:p>
+    <w:pPr>
+      <w:pStyle w:val="Header"/>
+    </w:pPr>
+  </w:p>
+</w:hdr>
+</file>
+
+<file path=word/header2.xml><?xml version="1.0" encoding="utf-8"?>
+<w:hdr xmlns:wpc="http://schemas.microsoft.com/office/word/2010/wordprocessingCanvas" xmlns:cx="http://schemas.microsoft.com/office/drawing/2014/chartex" xmlns:cx1="http://schemas.microsoft.com/office/drawing/2015/9/8/chartex" xmlns:cx2="http://schemas.microsoft.com/office/drawing/2015/10/21/chartex" xmlns:cx3="http://schemas.microsoft.com/office/drawing/2016/5/9/chartex" xmlns:cx4="http://schemas.microsoft.com/office/drawing/2016/5/10/chartex" xmlns:cx5="http://schemas.microsoft.com/office/drawing/2016/5/11/chartex" xmlns:cx6="http://schemas.microsoft.com/office/drawing/2016/5/12/chartex" xmlns:cx7="http://schemas.microsoft.com/office/drawing/2016/5/13/chartex" xmlns:cx8="http://schemas.microsoft.com/office/drawing/2016/5/14/chartex" xmlns:mc="http://schemas.openxmlformats.org/markup-compatibility/2006" xmlns:aink="http://schemas.microsoft.com/office/drawing/2016/ink" xmlns:am3d="http://schemas.microsoft.com/office/drawing/2017/model3d" xmlns:o="urn:schemas-microsoft-com:office:office" xmlns:r="http://schemas.openxmlformats.org/officeDocument/2006/relationships" xmlns:m="http://schemas.openxmlformats.org/officeDocument/2006/math" xmlns:v="urn:schemas-microsoft-com:vml" xmlns:wp14="http://schemas.microsoft.com/office/word/2010/wordprocessingDrawing" xmlns:wp="http://schemas.openxmlformats.org/drawingml/2006/wordprocessingDrawing" xmlns:w10="urn:schemas-microsoft-com:office:word" xmlns:w="http://schemas.openxmlformats.org/wordprocessingml/2006/main" xmlns:w14="http://schemas.microsoft.com/office/word/2010/wordml" xmlns:w15="http://schemas.microsoft.com/office/word/2012/wordml" xmlns:w16cid="http://schemas.microsoft.com/office/word/2016/wordml/cid" xmlns:w16se="http://schemas.microsoft.com/office/word/2015/wordml/symex" xmlns:wpg="http://schemas.microsoft.com/office/word/2010/wordprocessingGroup" xmlns:wpi="http://schemas.microsoft.com/office/word/2010/wordprocessingInk" xmlns:wne="http://schemas.microsoft.com/office/word/2006/wordml" xmlns:wps="http://schemas.microsoft.com/office/word/2010/wordprocessingShape" mc:Ignorable="w14 w15 w16se w16cid wp14">
   <w:sdt>
     <w:sdtPr>
       <w:id w:val="1557898324"/>
@@ -10969,8 +11055,8 @@
 </w:hdr>
 </file>
 
-<file path=word/header2.xml><?xml version="1.0" encoding="utf-8"?>
-<w:hdr xmlns:wpc="http://schemas.microsoft.com/office/word/2010/wordprocessingCanvas" xmlns:cx="http://schemas.microsoft.com/office/drawing/2014/chartex" xmlns:cx1="http://schemas.microsoft.com/office/drawing/2015/9/8/chartex" xmlns:cx2="http://schemas.microsoft.com/office/drawing/2015/10/21/chartex" xmlns:cx3="http://schemas.microsoft.com/office/drawing/2016/5/9/chartex" xmlns:cx4="http://schemas.microsoft.com/office/drawing/2016/5/10/chartex" xmlns:cx5="http://schemas.microsoft.com/office/drawing/2016/5/11/chartex" xmlns:cx6="http://schemas.microsoft.com/office/drawing/2016/5/12/chartex" xmlns:cx7="http://schemas.microsoft.com/office/drawing/2016/5/13/chartex" xmlns:cx8="http://schemas.microsoft.com/office/drawing/2016/5/14/chartex" xmlns:mc="http://schemas.openxmlformats.org/markup-compatibility/2006" xmlns:aink="http://schemas.microsoft.com/office/drawing/2016/ink" xmlns:am3d="http://schemas.microsoft.com/office/drawing/2017/model3d" xmlns:o="urn:schemas-microsoft-com:office:office" xmlns:r="http://schemas.openxmlformats.org/officeDocument/2006/relationships" xmlns:m="http://schemas.openxmlformats.org/officeDocument/2006/math" xmlns:v="urn:schemas-microsoft-com:vml" xmlns:wp14="http://schemas.microsoft.com/office/word/2010/wordprocessingDrawing" xmlns:wp="http://schemas.openxmlformats.org/drawingml/2006/wordprocessingDrawing" xmlns:w10="urn:schemas-microsoft-com:office:word" xmlns:w="http://schemas.openxmlformats.org/wordprocessingml/2006/main" xmlns:w14="http://schemas.microsoft.com/office/word/2010/wordml" xmlns:w15="http://schemas.microsoft.com/office/word/2012/wordml" xmlns:w16cex="http://schemas.microsoft.com/office/word/2018/wordml/cex" xmlns:w16cid="http://schemas.microsoft.com/office/word/2016/wordml/cid" xmlns:w16="http://schemas.microsoft.com/office/word/2018/wordml" xmlns:w16se="http://schemas.microsoft.com/office/word/2015/wordml/symex" xmlns:wpg="http://schemas.microsoft.com/office/word/2010/wordprocessingGroup" xmlns:wpi="http://schemas.microsoft.com/office/word/2010/wordprocessingInk" xmlns:wne="http://schemas.microsoft.com/office/word/2006/wordml" xmlns:wps="http://schemas.microsoft.com/office/word/2010/wordprocessingShape" mc:Ignorable="w14 w15 w16se w16cid w16 w16cex wp14">
+<file path=word/header3.xml><?xml version="1.0" encoding="utf-8"?>
+<w:hdr xmlns:wpc="http://schemas.microsoft.com/office/word/2010/wordprocessingCanvas" xmlns:cx="http://schemas.microsoft.com/office/drawing/2014/chartex" xmlns:cx1="http://schemas.microsoft.com/office/drawing/2015/9/8/chartex" xmlns:cx2="http://schemas.microsoft.com/office/drawing/2015/10/21/chartex" xmlns:cx3="http://schemas.microsoft.com/office/drawing/2016/5/9/chartex" xmlns:cx4="http://schemas.microsoft.com/office/drawing/2016/5/10/chartex" xmlns:cx5="http://schemas.microsoft.com/office/drawing/2016/5/11/chartex" xmlns:cx6="http://schemas.microsoft.com/office/drawing/2016/5/12/chartex" xmlns:cx7="http://schemas.microsoft.com/office/drawing/2016/5/13/chartex" xmlns:cx8="http://schemas.microsoft.com/office/drawing/2016/5/14/chartex" xmlns:mc="http://schemas.openxmlformats.org/markup-compatibility/2006" xmlns:aink="http://schemas.microsoft.com/office/drawing/2016/ink" xmlns:am3d="http://schemas.microsoft.com/office/drawing/2017/model3d" xmlns:o="urn:schemas-microsoft-com:office:office" xmlns:r="http://schemas.openxmlformats.org/officeDocument/2006/relationships" xmlns:m="http://schemas.openxmlformats.org/officeDocument/2006/math" xmlns:v="urn:schemas-microsoft-com:vml" xmlns:wp14="http://schemas.microsoft.com/office/word/2010/wordprocessingDrawing" xmlns:wp="http://schemas.openxmlformats.org/drawingml/2006/wordprocessingDrawing" xmlns:w10="urn:schemas-microsoft-com:office:word" xmlns:w="http://schemas.openxmlformats.org/wordprocessingml/2006/main" xmlns:w14="http://schemas.microsoft.com/office/word/2010/wordml" xmlns:w15="http://schemas.microsoft.com/office/word/2012/wordml" xmlns:w16cid="http://schemas.microsoft.com/office/word/2016/wordml/cid" xmlns:w16se="http://schemas.microsoft.com/office/word/2015/wordml/symex" xmlns:wpg="http://schemas.microsoft.com/office/word/2010/wordprocessingGroup" xmlns:wpi="http://schemas.microsoft.com/office/word/2010/wordprocessingInk" xmlns:wne="http://schemas.microsoft.com/office/word/2006/wordml" xmlns:wps="http://schemas.microsoft.com/office/word/2010/wordprocessingShape" mc:Ignorable="w14 w15 w16se w16cid wp14">
   <w:sdt>
     <w:sdtPr>
       <w:id w:val="-855969245"/>
@@ -11031,7 +11117,7 @@
 </file>
 
 <file path=word/numbering.xml><?xml version="1.0" encoding="utf-8"?>
-<w:numbering xmlns:wpc="http://schemas.microsoft.com/office/word/2010/wordprocessingCanvas" xmlns:cx="http://schemas.microsoft.com/office/drawing/2014/chartex" xmlns:cx1="http://schemas.microsoft.com/office/drawing/2015/9/8/chartex" xmlns:cx2="http://schemas.microsoft.com/office/drawing/2015/10/21/chartex" xmlns:cx3="http://schemas.microsoft.com/office/drawing/2016/5/9/chartex" xmlns:cx4="http://schemas.microsoft.com/office/drawing/2016/5/10/chartex" xmlns:cx5="http://schemas.microsoft.com/office/drawing/2016/5/11/chartex" xmlns:cx6="http://schemas.microsoft.com/office/drawing/2016/5/12/chartex" xmlns:cx7="http://schemas.microsoft.com/office/drawing/2016/5/13/chartex" xmlns:cx8="http://schemas.microsoft.com/office/drawing/2016/5/14/chartex" xmlns:mc="http://schemas.openxmlformats.org/markup-compatibility/2006" xmlns:aink="http://schemas.microsoft.com/office/drawing/2016/ink" xmlns:am3d="http://schemas.microsoft.com/office/drawing/2017/model3d" xmlns:o="urn:schemas-microsoft-com:office:office" xmlns:r="http://schemas.openxmlformats.org/officeDocument/2006/relationships" xmlns:m="http://schemas.openxmlformats.org/officeDocument/2006/math" xmlns:v="urn:schemas-microsoft-com:vml" xmlns:wp14="http://schemas.microsoft.com/office/word/2010/wordprocessingDrawing" xmlns:wp="http://schemas.openxmlformats.org/drawingml/2006/wordprocessingDrawing" xmlns:w10="urn:schemas-microsoft-com:office:word" xmlns:w="http://schemas.openxmlformats.org/wordprocessingml/2006/main" xmlns:w14="http://schemas.microsoft.com/office/word/2010/wordml" xmlns:w15="http://schemas.microsoft.com/office/word/2012/wordml" xmlns:w16cex="http://schemas.microsoft.com/office/word/2018/wordml/cex" xmlns:w16cid="http://schemas.microsoft.com/office/word/2016/wordml/cid" xmlns:w16="http://schemas.microsoft.com/office/word/2018/wordml" xmlns:w16se="http://schemas.microsoft.com/office/word/2015/wordml/symex" xmlns:wpg="http://schemas.microsoft.com/office/word/2010/wordprocessingGroup" xmlns:wpi="http://schemas.microsoft.com/office/word/2010/wordprocessingInk" xmlns:wne="http://schemas.microsoft.com/office/word/2006/wordml" xmlns:wps="http://schemas.microsoft.com/office/word/2010/wordprocessingShape" mc:Ignorable="w14 w15 w16se w16cid w16 w16cex wp14">
+<w:numbering xmlns:wpc="http://schemas.microsoft.com/office/word/2010/wordprocessingCanvas" xmlns:cx="http://schemas.microsoft.com/office/drawing/2014/chartex" xmlns:cx1="http://schemas.microsoft.com/office/drawing/2015/9/8/chartex" xmlns:cx2="http://schemas.microsoft.com/office/drawing/2015/10/21/chartex" xmlns:cx3="http://schemas.microsoft.com/office/drawing/2016/5/9/chartex" xmlns:cx4="http://schemas.microsoft.com/office/drawing/2016/5/10/chartex" xmlns:cx5="http://schemas.microsoft.com/office/drawing/2016/5/11/chartex" xmlns:cx6="http://schemas.microsoft.com/office/drawing/2016/5/12/chartex" xmlns:cx7="http://schemas.microsoft.com/office/drawing/2016/5/13/chartex" xmlns:cx8="http://schemas.microsoft.com/office/drawing/2016/5/14/chartex" xmlns:mc="http://schemas.openxmlformats.org/markup-compatibility/2006" xmlns:aink="http://schemas.microsoft.com/office/drawing/2016/ink" xmlns:am3d="http://schemas.microsoft.com/office/drawing/2017/model3d" xmlns:o="urn:schemas-microsoft-com:office:office" xmlns:r="http://schemas.openxmlformats.org/officeDocument/2006/relationships" xmlns:m="http://schemas.openxmlformats.org/officeDocument/2006/math" xmlns:v="urn:schemas-microsoft-com:vml" xmlns:wp14="http://schemas.microsoft.com/office/word/2010/wordprocessingDrawing" xmlns:wp="http://schemas.openxmlformats.org/drawingml/2006/wordprocessingDrawing" xmlns:w10="urn:schemas-microsoft-com:office:word" xmlns:w="http://schemas.openxmlformats.org/wordprocessingml/2006/main" xmlns:w14="http://schemas.microsoft.com/office/word/2010/wordml" xmlns:w15="http://schemas.microsoft.com/office/word/2012/wordml" xmlns:w16cid="http://schemas.microsoft.com/office/word/2016/wordml/cid" xmlns:w16se="http://schemas.microsoft.com/office/word/2015/wordml/symex" xmlns:wpg="http://schemas.microsoft.com/office/word/2010/wordprocessingGroup" xmlns:wpi="http://schemas.microsoft.com/office/word/2010/wordprocessingInk" xmlns:wne="http://schemas.microsoft.com/office/word/2006/wordml" xmlns:wps="http://schemas.microsoft.com/office/word/2010/wordprocessingShape" mc:Ignorable="w14 w15 w16se w16cid wp14">
   <w:abstractNum w:abstractNumId="0" w15:restartNumberingAfterBreak="0">
     <w:nsid w:val="045C77ED"/>
     <w:multiLevelType w:val="hybridMultilevel"/>
@@ -12170,7 +12256,7 @@
 </file>
 
 <file path=word/styles.xml><?xml version="1.0" encoding="utf-8"?>
-<w:styles xmlns:mc="http://schemas.openxmlformats.org/markup-compatibility/2006" xmlns:r="http://schemas.openxmlformats.org/officeDocument/2006/relationships" xmlns:w="http://schemas.openxmlformats.org/wordprocessingml/2006/main" xmlns:w14="http://schemas.microsoft.com/office/word/2010/wordml" xmlns:w15="http://schemas.microsoft.com/office/word/2012/wordml" xmlns:w16cex="http://schemas.microsoft.com/office/word/2018/wordml/cex" xmlns:w16cid="http://schemas.microsoft.com/office/word/2016/wordml/cid" xmlns:w16="http://schemas.microsoft.com/office/word/2018/wordml" xmlns:w16se="http://schemas.microsoft.com/office/word/2015/wordml/symex" mc:Ignorable="w14 w15 w16se w16cid w16 w16cex">
+<w:styles xmlns:mc="http://schemas.openxmlformats.org/markup-compatibility/2006" xmlns:r="http://schemas.openxmlformats.org/officeDocument/2006/relationships" xmlns:w="http://schemas.openxmlformats.org/wordprocessingml/2006/main" xmlns:w14="http://schemas.microsoft.com/office/word/2010/wordml" xmlns:w15="http://schemas.microsoft.com/office/word/2012/wordml" xmlns:w16cid="http://schemas.microsoft.com/office/word/2016/wordml/cid" xmlns:w16se="http://schemas.microsoft.com/office/word/2015/wordml/symex" mc:Ignorable="w14 w15 w16se w16cid">
   <w:docDefaults>
     <w:rPrDefault>
       <w:rPr>
@@ -13116,7 +13202,7 @@
 </file>
 
 <file path=customXml/itemProps1.xml><?xml version="1.0" encoding="utf-8"?>
-<ds:datastoreItem xmlns:ds="http://schemas.openxmlformats.org/officeDocument/2006/customXml" ds:itemID="{5552ECCC-5FAE-4A62-86EA-EB0050EAAEB4}">
+<ds:datastoreItem xmlns:ds="http://schemas.openxmlformats.org/officeDocument/2006/customXml" ds:itemID="{7A742AA4-6775-457F-BE8D-AF674CEAB29C}">
   <ds:schemaRefs>
     <ds:schemaRef ds:uri="http://schemas.openxmlformats.org/officeDocument/2006/bibliography"/>
   </ds:schemaRefs>

</xml_diff>